<commit_message>
notes and plan done
</commit_message>
<xml_diff>
--- a/notes/planning notes (ben).docx
+++ b/notes/planning notes (ben).docx
@@ -124,6 +124,9 @@
         </w:numPr>
       </w:pPr>
       <w:r>
+        <w:rPr>
+          <w:noProof/>
+        </w:rPr>
         <w:drawing>
           <wp:inline distT="0" distB="0" distL="0" distR="0" wp14:anchorId="76E8F109" wp14:editId="706FD164">
             <wp:extent cx="4476750" cy="2395585"/>
@@ -243,6 +246,9 @@
         </w:numPr>
       </w:pPr>
       <w:r>
+        <w:rPr>
+          <w:noProof/>
+        </w:rPr>
         <w:drawing>
           <wp:inline distT="0" distB="0" distL="0" distR="0" wp14:anchorId="1BE6D9CE" wp14:editId="73ACA335">
             <wp:extent cx="4092061" cy="2371725"/>
@@ -325,6 +331,9 @@
         </w:numPr>
       </w:pPr>
       <w:r>
+        <w:rPr>
+          <w:noProof/>
+        </w:rPr>
         <w:drawing>
           <wp:inline distT="0" distB="0" distL="0" distR="0" wp14:anchorId="2BEAB462" wp14:editId="72B340E8">
             <wp:extent cx="1876425" cy="2475670"/>
@@ -516,6 +525,9 @@
         </w:numPr>
       </w:pPr>
       <w:r>
+        <w:rPr>
+          <w:noProof/>
+        </w:rPr>
         <w:drawing>
           <wp:inline distT="0" distB="0" distL="0" distR="0" wp14:anchorId="2EDBBC86" wp14:editId="583036A9">
             <wp:extent cx="4752975" cy="2440566"/>
@@ -586,6 +598,9 @@
         </w:numPr>
       </w:pPr>
       <w:r>
+        <w:rPr>
+          <w:noProof/>
+        </w:rPr>
         <w:drawing>
           <wp:inline distT="0" distB="0" distL="0" distR="0" wp14:anchorId="7532DDD7" wp14:editId="760F2E1A">
             <wp:extent cx="4067175" cy="2180847"/>
@@ -668,6 +683,9 @@
         </w:numPr>
       </w:pPr>
       <w:r>
+        <w:rPr>
+          <w:noProof/>
+        </w:rPr>
         <w:drawing>
           <wp:inline distT="0" distB="0" distL="0" distR="0" wp14:anchorId="4CEBA2A8" wp14:editId="7BF4C0FC">
             <wp:extent cx="4724400" cy="2378913"/>
@@ -726,6 +744,9 @@
         </w:numPr>
       </w:pPr>
       <w:r>
+        <w:rPr>
+          <w:noProof/>
+        </w:rPr>
         <w:drawing>
           <wp:inline distT="0" distB="0" distL="0" distR="0" wp14:anchorId="2F47A10C" wp14:editId="66E60284">
             <wp:extent cx="2266950" cy="1363455"/>
@@ -784,6 +805,9 @@
         </w:numPr>
       </w:pPr>
       <w:r>
+        <w:rPr>
+          <w:noProof/>
+        </w:rPr>
         <w:drawing>
           <wp:inline distT="0" distB="0" distL="0" distR="0" wp14:anchorId="0B215208" wp14:editId="239EAED2">
             <wp:extent cx="3257550" cy="1756063"/>
@@ -854,6 +878,9 @@
         </w:numPr>
       </w:pPr>
       <w:r>
+        <w:rPr>
+          <w:noProof/>
+        </w:rPr>
         <w:drawing>
           <wp:inline distT="0" distB="0" distL="0" distR="0" wp14:anchorId="60015EAF" wp14:editId="2F9A3CC9">
             <wp:extent cx="7344800" cy="3172268"/>
@@ -932,6 +959,9 @@
         </w:numPr>
       </w:pPr>
       <w:r>
+        <w:rPr>
+          <w:noProof/>
+        </w:rPr>
         <w:drawing>
           <wp:inline distT="0" distB="0" distL="0" distR="0" wp14:anchorId="18B13FE4" wp14:editId="2DEF3CBF">
             <wp:extent cx="4505325" cy="2561403"/>
@@ -957,6 +987,93 @@
                     <a:xfrm>
                       <a:off x="0" y="0"/>
                       <a:ext cx="4511442" cy="2564881"/>
+                    </a:xfrm>
+                    <a:prstGeom prst="rect">
+                      <a:avLst/>
+                    </a:prstGeom>
+                  </pic:spPr>
+                </pic:pic>
+              </a:graphicData>
+            </a:graphic>
+          </wp:inline>
+        </w:drawing>
+      </w:r>
+    </w:p>
+    <w:p>
+      <w:pPr>
+        <w:pStyle w:val="ListParagraph"/>
+        <w:numPr>
+          <w:ilvl w:val="0"/>
+          <w:numId w:val="1"/>
+        </w:numPr>
+      </w:pPr>
+      <w:r>
+        <w:drawing>
+          <wp:inline distT="0" distB="0" distL="0" distR="0" wp14:anchorId="268BF0F5" wp14:editId="61A7A7AA">
+            <wp:extent cx="6087325" cy="3696216"/>
+            <wp:effectExtent l="0" t="0" r="8890" b="0"/>
+            <wp:docPr id="8" name="Picture 8" descr="A picture containing text&#10;&#10;Description automatically generated"/>
+            <wp:cNvGraphicFramePr>
+              <a:graphicFrameLocks xmlns:a="http://schemas.openxmlformats.org/drawingml/2006/main" noChangeAspect="1"/>
+            </wp:cNvGraphicFramePr>
+            <a:graphic xmlns:a="http://schemas.openxmlformats.org/drawingml/2006/main">
+              <a:graphicData uri="http://schemas.openxmlformats.org/drawingml/2006/picture">
+                <pic:pic xmlns:pic="http://schemas.openxmlformats.org/drawingml/2006/picture">
+                  <pic:nvPicPr>
+                    <pic:cNvPr id="8" name="Picture 8" descr="A picture containing text&#10;&#10;Description automatically generated"/>
+                    <pic:cNvPicPr/>
+                  </pic:nvPicPr>
+                  <pic:blipFill>
+                    <a:blip r:embed="rId15"/>
+                    <a:stretch>
+                      <a:fillRect/>
+                    </a:stretch>
+                  </pic:blipFill>
+                  <pic:spPr>
+                    <a:xfrm>
+                      <a:off x="0" y="0"/>
+                      <a:ext cx="6087325" cy="3696216"/>
+                    </a:xfrm>
+                    <a:prstGeom prst="rect">
+                      <a:avLst/>
+                    </a:prstGeom>
+                  </pic:spPr>
+                </pic:pic>
+              </a:graphicData>
+            </a:graphic>
+          </wp:inline>
+        </w:drawing>
+      </w:r>
+    </w:p>
+    <w:p/>
+    <w:p/>
+    <w:p>
+      <w:r>
+        <w:drawing>
+          <wp:inline distT="0" distB="0" distL="0" distR="0" wp14:anchorId="3C75CA2F" wp14:editId="0DDA530E">
+            <wp:extent cx="8145012" cy="4124901"/>
+            <wp:effectExtent l="0" t="0" r="8890" b="9525"/>
+            <wp:docPr id="14" name="Picture 14" descr="Diagram&#10;&#10;Description automatically generated"/>
+            <wp:cNvGraphicFramePr>
+              <a:graphicFrameLocks xmlns:a="http://schemas.openxmlformats.org/drawingml/2006/main" noChangeAspect="1"/>
+            </wp:cNvGraphicFramePr>
+            <a:graphic xmlns:a="http://schemas.openxmlformats.org/drawingml/2006/main">
+              <a:graphicData uri="http://schemas.openxmlformats.org/drawingml/2006/picture">
+                <pic:pic xmlns:pic="http://schemas.openxmlformats.org/drawingml/2006/picture">
+                  <pic:nvPicPr>
+                    <pic:cNvPr id="14" name="Picture 14" descr="Diagram&#10;&#10;Description automatically generated"/>
+                    <pic:cNvPicPr/>
+                  </pic:nvPicPr>
+                  <pic:blipFill>
+                    <a:blip r:embed="rId16"/>
+                    <a:stretch>
+                      <a:fillRect/>
+                    </a:stretch>
+                  </pic:blipFill>
+                  <pic:spPr>
+                    <a:xfrm>
+                      <a:off x="0" y="0"/>
+                      <a:ext cx="8145012" cy="4124901"/>
                     </a:xfrm>
                     <a:prstGeom prst="rect">
                       <a:avLst/>

</xml_diff>